<commit_message>
better org by function rather than semantics
</commit_message>
<xml_diff>
--- a/Bill of Materials.docx
+++ b/Bill of Materials.docx
@@ -66,29 +66,7 @@
           <w:sz w:val="24"/>
           <w:szCs w:val="24"/>
         </w:rPr>
-        <w:t xml:space="preserve">1 X AEI </w:t>
-      </w:r>
-      <w:r>
-        <w:rPr>
-          <w:rFonts w:ascii="Times New Roman" w:hAnsi="Times New Roman"/>
-          <w:b w:val="false"/>
-          <w:bCs w:val="false"/>
-          <w:color w:val="000000"/>
-          <w:sz w:val="24"/>
-          <w:szCs w:val="24"/>
-        </w:rPr>
-        <w:t>AGA054</w:t>
-      </w:r>
-      <w:r>
-        <w:rPr>
-          <w:rFonts w:ascii="Times New Roman" w:hAnsi="Times New Roman"/>
-          <w:b w:val="false"/>
-          <w:bCs w:val="false"/>
-          <w:color w:val="000000"/>
-          <w:sz w:val="24"/>
-          <w:szCs w:val="24"/>
-        </w:rPr>
-        <w:t xml:space="preserve"> Tungsten Thermionic Filament (Package of 10):</w:t>
+        <w:t>1 X AEI AGA054 Tungsten Thermionic Filament (Package of 10):</w:t>
       </w:r>
     </w:p>
     <w:p>
@@ -129,20 +107,7 @@
           <w:szCs w:val="24"/>
           <w:u w:val="none"/>
         </w:rPr>
-        <w:t xml:space="preserve">INR </w:t>
-      </w:r>
-      <w:r>
-        <w:rPr>
-          <w:rStyle w:val="Hyperlink"/>
-          <w:rFonts w:ascii="Times New Roman" w:hAnsi="Times New Roman"/>
-          <w:b w:val="false"/>
-          <w:bCs w:val="false"/>
-          <w:color w:val="000000"/>
-          <w:sz w:val="24"/>
-          <w:szCs w:val="24"/>
-          <w:u w:val="none"/>
-        </w:rPr>
-        <w:t>10560</w:t>
+        <w:t>INR 10560</w:t>
       </w:r>
     </w:p>
     <w:p>
@@ -937,6 +902,121 @@
       <w:r>
         <w:rPr>
           <w:rFonts w:ascii="Times New Roman" w:hAnsi="Times New Roman"/>
+          <w:b w:val="false"/>
+          <w:bCs w:val="false"/>
+          <w:color w:val="000000"/>
+          <w:sz w:val="24"/>
+          <w:szCs w:val="24"/>
+        </w:rPr>
+        <w:t>1 X Basic Vacuum Gauge:</w:t>
+      </w:r>
+    </w:p>
+    <w:p>
+      <w:pPr>
+        <w:pStyle w:val="PreformattedText"/>
+        <w:bidi w:val="0"/>
+        <w:jc w:val="start"/>
+        <w:rPr>
+          <w:rFonts w:ascii="Times New Roman" w:hAnsi="Times New Roman"/>
+          <w:b w:val="false"/>
+          <w:bCs w:val="false"/>
+          <w:color w:val="000000"/>
+          <w:sz w:val="24"/>
+          <w:szCs w:val="24"/>
+        </w:rPr>
+      </w:pPr>
+      <w:r>
+        <w:rPr>
+          <w:rStyle w:val="Hyperlink"/>
+          <w:rFonts w:ascii="Times New Roman" w:hAnsi="Times New Roman"/>
+          <w:b w:val="false"/>
+          <w:bCs w:val="false"/>
+          <w:color w:val="000000"/>
+          <w:sz w:val="24"/>
+          <w:szCs w:val="24"/>
+        </w:rPr>
+        <w:t>https://www.amazon.in/HX710B-PRESSURE-0-40KPA-SENSOR-MODULE/dp/B0B662SYNH</w:t>
+      </w:r>
+    </w:p>
+    <w:p>
+      <w:pPr>
+        <w:pStyle w:val="PreformattedText"/>
+        <w:bidi w:val="0"/>
+        <w:jc w:val="start"/>
+        <w:rPr>
+          <w:rFonts w:ascii="Times New Roman" w:hAnsi="Times New Roman"/>
+          <w:b w:val="false"/>
+          <w:bCs w:val="false"/>
+          <w:color w:val="000000"/>
+          <w:sz w:val="24"/>
+          <w:szCs w:val="24"/>
+        </w:rPr>
+      </w:pPr>
+      <w:r>
+        <w:rPr>
+          <w:rFonts w:ascii="Times New Roman" w:hAnsi="Times New Roman"/>
+          <w:b w:val="false"/>
+          <w:bCs w:val="false"/>
+          <w:color w:val="000000"/>
+          <w:sz w:val="24"/>
+          <w:szCs w:val="24"/>
+        </w:rPr>
+        <w:t xml:space="preserve">INR </w:t>
+      </w:r>
+      <w:r>
+        <w:rPr>
+          <w:rFonts w:ascii="Times New Roman" w:hAnsi="Times New Roman"/>
+          <w:b w:val="false"/>
+          <w:bCs w:val="false"/>
+          <w:color w:val="000000"/>
+          <w:sz w:val="24"/>
+          <w:szCs w:val="24"/>
+        </w:rPr>
+        <w:t>290</w:t>
+      </w:r>
+    </w:p>
+    <w:p>
+      <w:pPr>
+        <w:pStyle w:val="PreformattedText"/>
+        <w:bidi w:val="0"/>
+        <w:jc w:val="start"/>
+        <w:rPr>
+          <w:rFonts w:ascii="Times New Roman" w:hAnsi="Times New Roman"/>
+          <w:b w:val="false"/>
+          <w:bCs w:val="false"/>
+          <w:color w:val="000000"/>
+          <w:sz w:val="24"/>
+          <w:szCs w:val="24"/>
+        </w:rPr>
+      </w:pPr>
+      <w:r>
+        <w:rPr>
+          <w:rFonts w:ascii="Times New Roman" w:hAnsi="Times New Roman"/>
+          <w:b w:val="false"/>
+          <w:bCs w:val="false"/>
+          <w:color w:val="000000"/>
+          <w:sz w:val="24"/>
+          <w:szCs w:val="24"/>
+        </w:rPr>
+      </w:r>
+    </w:p>
+    <w:p>
+      <w:pPr>
+        <w:pStyle w:val="PreformattedText"/>
+        <w:bidi w:val="0"/>
+        <w:jc w:val="start"/>
+        <w:rPr>
+          <w:rFonts w:ascii="Times New Roman" w:hAnsi="Times New Roman"/>
+          <w:b w:val="false"/>
+          <w:bCs w:val="false"/>
+          <w:color w:val="000000"/>
+          <w:sz w:val="24"/>
+          <w:szCs w:val="24"/>
+        </w:rPr>
+      </w:pPr>
+      <w:r>
+        <w:rPr>
+          <w:rFonts w:ascii="Times New Roman" w:hAnsi="Times New Roman"/>
           <w:b/>
           <w:bCs/>
           <w:color w:val="000000"/>
@@ -954,7 +1034,7 @@
           <w:sz w:val="24"/>
           <w:szCs w:val="24"/>
         </w:rPr>
-        <w:t xml:space="preserve"> INR 51,390</w:t>
+        <w:t xml:space="preserve"> INR 31,390</w:t>
       </w:r>
     </w:p>
     <w:p>

</xml_diff>